<commit_message>
Beschreibung Schlaf- und Wohnzimmer und Geheimgang
</commit_message>
<xml_diff>
--- a/AufgabenverteilungNeu.docx
+++ b/AufgabenverteilungNeu.docx
@@ -270,7 +270,7 @@
               <w:tc>
                 <w:tcPr>
                   <w:tcW w:w="4418" w:type="dxa"/>
-                  <w:shd w:val="clear" w:color="auto" w:fill="FFFF00"/>
+                  <w:shd w:val="clear" w:color="auto" w:fill="92D050"/>
                 </w:tcPr>
                 <w:p>
                   <w:r>
@@ -281,7 +281,7 @@
               <w:tc>
                 <w:tcPr>
                   <w:tcW w:w="4418" w:type="dxa"/>
-                  <w:shd w:val="clear" w:color="auto" w:fill="FFFF00"/>
+                  <w:shd w:val="clear" w:color="auto" w:fill="92D050"/>
                 </w:tcPr>
                 <w:p>
                   <w:r>
@@ -294,7 +294,7 @@
               <w:tc>
                 <w:tcPr>
                   <w:tcW w:w="4418" w:type="dxa"/>
-                  <w:shd w:val="clear" w:color="auto" w:fill="FFFF00"/>
+                  <w:shd w:val="clear" w:color="auto" w:fill="92D050"/>
                 </w:tcPr>
                 <w:p>
                   <w:r>
@@ -305,7 +305,7 @@
               <w:tc>
                 <w:tcPr>
                   <w:tcW w:w="4418" w:type="dxa"/>
-                  <w:shd w:val="clear" w:color="auto" w:fill="FFFF00"/>
+                  <w:shd w:val="clear" w:color="auto" w:fill="92D050"/>
                 </w:tcPr>
                 <w:p>
                   <w:r>
@@ -317,8 +317,6 @@
           </w:tbl>
           <w:p/>
         </w:tc>
-        <w:bookmarkStart w:id="0" w:name="_GoBack"/>
-        <w:bookmarkEnd w:id="0"/>
       </w:tr>
       <w:tr>
         <w:tc>
@@ -425,6 +423,8 @@
         </w:rPr>
         <w:t>ABEND</w:t>
       </w:r>
+      <w:bookmarkStart w:id="0" w:name="_GoBack"/>
+      <w:bookmarkEnd w:id="0"/>
     </w:p>
     <w:sectPr>
       <w:pgSz w:w="11906" w:h="16838"/>

</xml_diff>